<commit_message>
Titel en index pva groeps
</commit_message>
<xml_diff>
--- a/Groepsopdrachten/Plan van Aanpak/Plan van aanpak - Groepsversie (v1.0).docx
+++ b/Groepsopdrachten/Plan van Aanpak/Plan van aanpak - Groepsversie (v1.0).docx
@@ -20,16 +20,16 @@
             <mc:AlternateContent>
               <mc:Choice Requires="wps">
                 <w:drawing>
-                  <wp:anchor distT="0" distB="0" distL="114300" distR="114300" simplePos="0" relativeHeight="251659264" behindDoc="0" locked="0" layoutInCell="1" allowOverlap="1" wp14:anchorId="58606FD9" wp14:editId="06AFB1D3">
+                  <wp:anchor distT="0" distB="0" distL="114300" distR="114300" simplePos="0" relativeHeight="251660288" behindDoc="1" locked="0" layoutInCell="1" allowOverlap="1" wp14:anchorId="58606FD9" wp14:editId="2FBA0745">
                     <wp:simplePos x="0" y="0"/>
-                    <wp:positionH relativeFrom="page">
-                      <wp:posOffset>3343275</wp:posOffset>
+                    <wp:positionH relativeFrom="column">
+                      <wp:posOffset>2367280</wp:posOffset>
                     </wp:positionH>
-                    <wp:positionV relativeFrom="page">
-                      <wp:posOffset>133350</wp:posOffset>
+                    <wp:positionV relativeFrom="paragraph">
+                      <wp:posOffset>-785495</wp:posOffset>
                     </wp:positionV>
                     <wp:extent cx="3108960" cy="7543800"/>
-                    <wp:effectExtent l="0" t="0" r="24130" b="19050"/>
+                    <wp:effectExtent l="0" t="0" r="15240" b="19050"/>
                     <wp:wrapNone/>
                     <wp:docPr id="468" name="Rechthoek 468"/>
                     <wp:cNvGraphicFramePr/>
@@ -82,7 +82,7 @@
                       </a:graphicData>
                     </a:graphic>
                     <wp14:sizeRelH relativeFrom="page">
-                      <wp14:pctWidth>40000</wp14:pctWidth>
+                      <wp14:pctWidth>0</wp14:pctWidth>
                     </wp14:sizeRelH>
                     <wp14:sizeRelV relativeFrom="page">
                       <wp14:pctHeight>0</wp14:pctHeight>
@@ -92,9 +92,7 @@
               </mc:Choice>
               <mc:Fallback>
                 <w:pict>
-                  <v:rect w14:anchorId="4F3A3090" id="Rechthoek 468" o:spid="_x0000_s1026" style="position:absolute;margin-left:263.25pt;margin-top:10.5pt;width:244.8pt;height:594pt;z-index:251659264;visibility:visible;mso-wrap-style:square;mso-width-percent:400;mso-height-percent:0;mso-wrap-distance-left:9pt;mso-wrap-distance-top:0;mso-wrap-distance-right:9pt;mso-wrap-distance-bottom:0;mso-position-horizontal:absolute;mso-position-horizontal-relative:page;mso-position-vertical:absolute;mso-position-vertical-relative:page;mso-width-percent:400;mso-height-percent:0;mso-width-relative:page;mso-height-relative:page;v-text-anchor:middle" o:gfxdata="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" fillcolor="white [3212]" strokecolor="#938953 [1614]" strokeweight="1.25pt">
-                    <w10:wrap anchorx="page" anchory="page"/>
-                  </v:rect>
+                  <v:rect w14:anchorId="23370140" id="Rechthoek 468" o:spid="_x0000_s1026" style="position:absolute;margin-left:186.4pt;margin-top:-61.85pt;width:244.8pt;height:594pt;z-index:-251656192;visibility:visible;mso-wrap-style:square;mso-width-percent:0;mso-height-percent:0;mso-wrap-distance-left:9pt;mso-wrap-distance-top:0;mso-wrap-distance-right:9pt;mso-wrap-distance-bottom:0;mso-position-horizontal:absolute;mso-position-horizontal-relative:text;mso-position-vertical:absolute;mso-position-vertical-relative:text;mso-width-percent:0;mso-height-percent:0;mso-width-relative:page;mso-height-relative:page;v-text-anchor:middle" o:gfxdata="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" fillcolor="white [3212]" strokecolor="#938953 [1614]" strokeweight="1.25pt"/>
                 </w:pict>
               </mc:Fallback>
             </mc:AlternateContent>
@@ -106,7 +104,7 @@
             <mc:AlternateContent>
               <mc:Choice Requires="wps">
                 <w:drawing>
-                  <wp:anchor distT="0" distB="0" distL="114300" distR="114300" simplePos="0" relativeHeight="251663360" behindDoc="1" locked="0" layoutInCell="1" allowOverlap="1" wp14:anchorId="1D45A4E6" wp14:editId="13D3DCB4">
+                  <wp:anchor distT="0" distB="0" distL="114300" distR="114300" simplePos="0" relativeHeight="251667456" behindDoc="1" locked="0" layoutInCell="1" allowOverlap="1" wp14:anchorId="1D45A4E6" wp14:editId="0EB59F23">
                     <wp:simplePos x="0" y="0"/>
                     <wp:positionH relativeFrom="page">
                       <wp:align>center</wp:align>
@@ -196,7 +194,7 @@
               </mc:Choice>
               <mc:Fallback>
                 <w:pict>
-                  <v:rect w14:anchorId="1D45A4E6" id="Rechthoek 466" o:spid="_x0000_s1026" style="position:absolute;margin-left:0;margin-top:0;width:581.4pt;height:752.4pt;z-index:-251653120;visibility:visible;mso-wrap-style:square;mso-width-percent:950;mso-height-percent:950;mso-wrap-distance-left:9pt;mso-wrap-distance-top:0;mso-wrap-distance-right:9pt;mso-wrap-distance-bottom:0;mso-position-horizontal:center;mso-position-horizontal-relative:page;mso-position-vertical:center;mso-position-vertical-relative:page;mso-width-percent:950;mso-height-percent:950;mso-width-relative:page;mso-height-relative:page;v-text-anchor:middle" o:gfxdata="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" fillcolor="#dbe5f1 [660]" stroked="f" strokeweight="2pt">
+                  <v:rect w14:anchorId="1D45A4E6" id="Rechthoek 466" o:spid="_x0000_s1026" style="position:absolute;margin-left:0;margin-top:0;width:581.4pt;height:752.4pt;z-index:-251649024;visibility:visible;mso-wrap-style:square;mso-width-percent:950;mso-height-percent:950;mso-wrap-distance-left:9pt;mso-wrap-distance-top:0;mso-wrap-distance-right:9pt;mso-wrap-distance-bottom:0;mso-position-horizontal:center;mso-position-horizontal-relative:page;mso-position-vertical:center;mso-position-vertical-relative:page;mso-width-percent:950;mso-height-percent:950;mso-width-relative:page;mso-height-relative:page;v-text-anchor:middle" o:gfxdata="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" fillcolor="#dbe5f1 [660]" stroked="f" strokeweight="2pt">
                     <v:fill color2="#95b3d7 [1940]" rotate="t" focusposition=".5,.5" focussize="" focus="100%" type="gradientRadial"/>
                     <v:textbox inset="21.6pt,,21.6pt">
                       <w:txbxContent>
@@ -216,7 +214,7 @@
             <mc:AlternateContent>
               <mc:Choice Requires="wps">
                 <w:drawing>
-                  <wp:anchor distT="0" distB="0" distL="114300" distR="114300" simplePos="0" relativeHeight="251660288" behindDoc="0" locked="0" layoutInCell="1" allowOverlap="1" wp14:anchorId="41C6B45E" wp14:editId="7F023EDB">
+                  <wp:anchor distT="0" distB="0" distL="114300" distR="114300" simplePos="0" relativeHeight="251655168" behindDoc="0" locked="0" layoutInCell="1" allowOverlap="1" wp14:anchorId="41C6B45E" wp14:editId="68A6B69D">
                     <wp:simplePos x="0" y="0"/>
                     <mc:AlternateContent>
                       <mc:Choice Requires="wp14">
@@ -389,7 +387,7 @@
               </mc:Choice>
               <mc:Fallback>
                 <w:pict>
-                  <v:rect w14:anchorId="41C6B45E" id="Rechthoek 467" o:spid="_x0000_s1027" style="position:absolute;margin-left:0;margin-top:0;width:226.45pt;height:237.6pt;z-index:251660288;visibility:visible;mso-wrap-style:square;mso-width-percent:370;mso-height-percent:300;mso-left-percent:455;mso-top-percent:25;mso-wrap-distance-left:9pt;mso-wrap-distance-top:0;mso-wrap-distance-right:9pt;mso-wrap-distance-bottom:0;mso-position-horizontal-relative:page;mso-position-vertical-relative:page;mso-width-percent:370;mso-height-percent:300;mso-left-percent:455;mso-top-percent:25;mso-width-relative:page;mso-height-relative:page;v-text-anchor:bottom" o:gfxdata="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" fillcolor="#1f497d [3215]" stroked="f" strokeweight="2pt">
+                  <v:rect w14:anchorId="41C6B45E" id="Rechthoek 467" o:spid="_x0000_s1027" style="position:absolute;margin-left:0;margin-top:0;width:226.45pt;height:237.6pt;z-index:251655168;visibility:visible;mso-wrap-style:square;mso-width-percent:370;mso-height-percent:300;mso-left-percent:455;mso-top-percent:25;mso-wrap-distance-left:9pt;mso-wrap-distance-top:0;mso-wrap-distance-right:9pt;mso-wrap-distance-bottom:0;mso-position-horizontal-relative:page;mso-position-vertical-relative:page;mso-width-percent:370;mso-height-percent:300;mso-left-percent:455;mso-top-percent:25;mso-width-relative:page;mso-height-relative:page;v-text-anchor:bottom" o:gfxdata="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" fillcolor="#1f497d [3215]" stroked="f" strokeweight="2pt">
                     <v:textbox inset="14.4pt,14.4pt,14.4pt,28.8pt">
                       <w:txbxContent>
                         <w:p>
@@ -490,7 +488,7 @@
             <mc:AlternateContent>
               <mc:Choice Requires="wps">
                 <w:drawing>
-                  <wp:anchor distT="0" distB="0" distL="114300" distR="114300" simplePos="0" relativeHeight="251662336" behindDoc="0" locked="0" layoutInCell="1" allowOverlap="1" wp14:anchorId="1432470E" wp14:editId="67DCA259">
+                  <wp:anchor distT="0" distB="0" distL="114300" distR="114300" simplePos="0" relativeHeight="251663360" behindDoc="0" locked="0" layoutInCell="1" allowOverlap="1" wp14:anchorId="1432470E" wp14:editId="5EB88804">
                     <wp:simplePos x="0" y="0"/>
                     <mc:AlternateContent>
                       <mc:Choice Requires="wp14">
@@ -573,13 +571,15 @@
               </mc:Choice>
               <mc:Fallback>
                 <w:pict>
-                  <v:rect w14:anchorId="32E9AAC0" id="Rechthoek 469" o:spid="_x0000_s1026" style="position:absolute;margin-left:0;margin-top:0;width:226.45pt;height:9.35pt;z-index:251662336;visibility:visible;mso-wrap-style:square;mso-width-percent:370;mso-height-percent:0;mso-left-percent:455;mso-top-percent:690;mso-wrap-distance-left:9pt;mso-wrap-distance-top:0;mso-wrap-distance-right:9pt;mso-wrap-distance-bottom:0;mso-position-horizontal-relative:page;mso-position-vertical-relative:page;mso-width-percent:370;mso-height-percent:0;mso-left-percent:455;mso-top-percent:690;mso-width-relative:page;mso-height-relative:margin;v-text-anchor:middle" o:gfxdata="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" fillcolor="#4f81bd [3204]" stroked="f" strokeweight="2pt">
+                  <v:rect w14:anchorId="03256EEE" id="Rechthoek 469" o:spid="_x0000_s1026" style="position:absolute;margin-left:0;margin-top:0;width:226.45pt;height:9.35pt;z-index:251663360;visibility:visible;mso-wrap-style:square;mso-width-percent:370;mso-height-percent:0;mso-left-percent:455;mso-top-percent:690;mso-wrap-distance-left:9pt;mso-wrap-distance-top:0;mso-wrap-distance-right:9pt;mso-wrap-distance-bottom:0;mso-position-horizontal-relative:page;mso-position-vertical-relative:page;mso-width-percent:370;mso-height-percent:0;mso-left-percent:455;mso-top-percent:690;mso-width-relative:page;mso-height-relative:margin;v-text-anchor:middle" o:gfxdata="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" fillcolor="#4f81bd [3204]" stroked="f" strokeweight="2pt">
                     <w10:wrap anchorx="page" anchory="page"/>
                   </v:rect>
                 </w:pict>
               </mc:Fallback>
             </mc:AlternateContent>
           </w:r>
+        </w:p>
+        <w:p>
           <w:r>
             <w:rPr>
               <w:noProof/>
@@ -587,34 +587,16 @@
             <mc:AlternateContent>
               <mc:Choice Requires="wps">
                 <w:drawing>
-                  <wp:anchor distT="0" distB="0" distL="114300" distR="114300" simplePos="0" relativeHeight="251661312" behindDoc="0" locked="0" layoutInCell="1" allowOverlap="1" wp14:anchorId="164D2E5D" wp14:editId="29F86D32">
+                  <wp:anchor distT="0" distB="0" distL="114300" distR="114300" simplePos="0" relativeHeight="251654144" behindDoc="0" locked="0" layoutInCell="1" allowOverlap="1" wp14:anchorId="164D2E5D" wp14:editId="6846D944">
                     <wp:simplePos x="0" y="0"/>
-                    <mc:AlternateContent>
-                      <mc:Choice Requires="wp14">
-                        <wp:positionH relativeFrom="page">
-                          <wp14:pctPosHOffset>45500</wp14:pctPosHOffset>
-                        </wp:positionH>
-                      </mc:Choice>
-                      <mc:Fallback>
-                        <wp:positionH relativeFrom="page">
-                          <wp:posOffset>3439795</wp:posOffset>
-                        </wp:positionH>
-                      </mc:Fallback>
-                    </mc:AlternateContent>
-                    <mc:AlternateContent>
-                      <mc:Choice Requires="wp14">
-                        <wp:positionV relativeFrom="page">
-                          <wp14:pctPosVOffset>35000</wp14:pctPosVOffset>
-                        </wp:positionV>
-                      </mc:Choice>
-                      <mc:Fallback>
-                        <wp:positionV relativeFrom="page">
-                          <wp:posOffset>3742055</wp:posOffset>
-                        </wp:positionV>
-                      </mc:Fallback>
-                    </mc:AlternateContent>
-                    <wp:extent cx="2797810" cy="2475230"/>
-                    <wp:effectExtent l="0" t="0" r="0" b="0"/>
+                    <wp:positionH relativeFrom="page">
+                      <wp:posOffset>3458845</wp:posOffset>
+                    </wp:positionH>
+                    <wp:positionV relativeFrom="page">
+                      <wp:posOffset>3532505</wp:posOffset>
+                    </wp:positionV>
+                    <wp:extent cx="2809875" cy="2475230"/>
+                    <wp:effectExtent l="0" t="0" r="0" b="5715"/>
                     <wp:wrapSquare wrapText="bothSides"/>
                     <wp:docPr id="470" name="Tekstvak 470"/>
                     <wp:cNvGraphicFramePr/>
@@ -625,7 +607,7 @@
                           <wps:spPr>
                             <a:xfrm>
                               <a:off x="0" y="0"/>
-                              <a:ext cx="2797810" cy="2475230"/>
+                              <a:ext cx="2809875" cy="2475230"/>
                             </a:xfrm>
                             <a:prstGeom prst="rect">
                               <a:avLst/>
@@ -648,7 +630,6 @@
                                   </w:rPr>
                                   <w:alias w:val="Titel"/>
                                   <w:id w:val="-958338334"/>
-                                  <w:showingPlcHdr/>
                                   <w:dataBinding w:prefixMappings="xmlns:ns0='http://schemas.openxmlformats.org/package/2006/metadata/core-properties' xmlns:ns1='http://purl.org/dc/elements/1.1/'" w:xpath="/ns0:coreProperties[1]/ns1:title[1]" w:storeItemID="{6C3C8BC8-F283-45AE-878A-BAB7291924A1}"/>
                                   <w:text/>
                                 </w:sdtPr>
@@ -671,7 +652,7 @@
                                         <w:sz w:val="72"/>
                                         <w:szCs w:val="72"/>
                                       </w:rPr>
-                                      <w:t xml:space="preserve">     </w:t>
+                                      <w:t>Plan van aanpak   Groepsversie</w:t>
                                     </w:r>
                                   </w:p>
                                 </w:sdtContent>
@@ -725,7 +706,7 @@
                       </a:graphicData>
                     </a:graphic>
                     <wp14:sizeRelH relativeFrom="page">
-                      <wp14:pctWidth>36000</wp14:pctWidth>
+                      <wp14:pctWidth>0</wp14:pctWidth>
                     </wp14:sizeRelH>
                     <wp14:sizeRelV relativeFrom="page">
                       <wp14:pctHeight>28000</wp14:pctHeight>
@@ -739,7 +720,7 @@
                     <v:stroke joinstyle="miter"/>
                     <v:path gradientshapeok="t" o:connecttype="rect"/>
                   </v:shapetype>
-                  <v:shape id="Tekstvak 470" o:spid="_x0000_s1028" type="#_x0000_t202" style="position:absolute;margin-left:0;margin-top:0;width:220.3pt;height:194.9pt;z-index:251661312;visibility:visible;mso-wrap-style:square;mso-width-percent:360;mso-height-percent:280;mso-left-percent:455;mso-top-percent:350;mso-wrap-distance-left:9pt;mso-wrap-distance-top:0;mso-wrap-distance-right:9pt;mso-wrap-distance-bottom:0;mso-position-horizontal-relative:page;mso-position-vertical-relative:page;mso-width-percent:360;mso-height-percent:280;mso-left-percent:455;mso-top-percent:350;mso-width-relative:page;mso-height-relative:page;v-text-anchor:top" o:gfxdata="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" filled="f" stroked="f" strokeweight=".5pt">
+                  <v:shape id="Tekstvak 470" o:spid="_x0000_s1028" type="#_x0000_t202" style="position:absolute;margin-left:272.35pt;margin-top:278.15pt;width:221.25pt;height:194.9pt;z-index:251654144;visibility:visible;mso-wrap-style:square;mso-width-percent:0;mso-height-percent:280;mso-wrap-distance-left:9pt;mso-wrap-distance-top:0;mso-wrap-distance-right:9pt;mso-wrap-distance-bottom:0;mso-position-horizontal:absolute;mso-position-horizontal-relative:page;mso-position-vertical:absolute;mso-position-vertical-relative:page;mso-width-percent:0;mso-height-percent:280;mso-width-relative:page;mso-height-relative:page;v-text-anchor:top" o:gfxdata="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" filled="f" stroked="f" strokeweight=".5pt">
                     <v:textbox style="mso-fit-shape-to-text:t">
                       <w:txbxContent>
                         <w:sdt>
@@ -752,7 +733,6 @@
                             </w:rPr>
                             <w:alias w:val="Titel"/>
                             <w:id w:val="-958338334"/>
-                            <w:showingPlcHdr/>
                             <w:dataBinding w:prefixMappings="xmlns:ns0='http://schemas.openxmlformats.org/package/2006/metadata/core-properties' xmlns:ns1='http://purl.org/dc/elements/1.1/'" w:xpath="/ns0:coreProperties[1]/ns1:title[1]" w:storeItemID="{6C3C8BC8-F283-45AE-878A-BAB7291924A1}"/>
                             <w:text/>
                           </w:sdtPr>
@@ -775,7 +755,7 @@
                                   <w:sz w:val="72"/>
                                   <w:szCs w:val="72"/>
                                 </w:rPr>
-                                <w:t xml:space="preserve">     </w:t>
+                                <w:t>Plan van aanpak   Groepsversie</w:t>
                               </w:r>
                             </w:p>
                           </w:sdtContent>
@@ -825,8 +805,6 @@
               </mc:Fallback>
             </mc:AlternateContent>
           </w:r>
-        </w:p>
-        <w:p>
           <w:r>
             <w:rPr>
               <w:noProof/>
@@ -834,13 +812,13 @@
             <mc:AlternateContent>
               <mc:Choice Requires="wps">
                 <w:drawing>
-                  <wp:anchor distT="0" distB="0" distL="114300" distR="114300" simplePos="0" relativeHeight="251664384" behindDoc="0" locked="0" layoutInCell="1" allowOverlap="1" wp14:anchorId="3A81CE9D" wp14:editId="20E02066">
+                  <wp:anchor distT="0" distB="0" distL="114300" distR="114300" simplePos="0" relativeHeight="251661312" behindDoc="0" locked="0" layoutInCell="1" allowOverlap="1" wp14:anchorId="3A81CE9D" wp14:editId="010A016A">
                     <wp:simplePos x="0" y="0"/>
                     <wp:positionH relativeFrom="page">
-                      <wp:posOffset>3458845</wp:posOffset>
+                      <wp:posOffset>3468370</wp:posOffset>
                     </wp:positionH>
                     <wp:positionV relativeFrom="page">
-                      <wp:posOffset>6104255</wp:posOffset>
+                      <wp:posOffset>5647055</wp:posOffset>
                     </wp:positionV>
                     <wp:extent cx="2797810" cy="268605"/>
                     <wp:effectExtent l="0" t="0" r="0" b="0"/>
@@ -874,26 +852,20 @@
                                     <w:color w:val="1F497D" w:themeColor="text2"/>
                                   </w:rPr>
                                 </w:pPr>
-                                <w:sdt>
-                                  <w:sdtPr>
-                                    <w:rPr>
-                                      <w:color w:val="1F497D" w:themeColor="text2"/>
-                                    </w:rPr>
-                                    <w:alias w:val="Auteur"/>
-                                    <w:id w:val="15524260"/>
-                                    <w:dataBinding w:prefixMappings="xmlns:ns0='http://schemas.openxmlformats.org/package/2006/metadata/core-properties' xmlns:ns1='http://purl.org/dc/elements/1.1/'" w:xpath="/ns0:coreProperties[1]/ns1:creator[1]" w:storeItemID="{6C3C8BC8-F283-45AE-878A-BAB7291924A1}"/>
-                                    <w:text/>
-                                  </w:sdtPr>
-                                  <w:sdtEndPr/>
-                                  <w:sdtContent>
-                                    <w:r>
-                                      <w:rPr>
-                                        <w:color w:val="1F497D" w:themeColor="text2"/>
-                                      </w:rPr>
-                                      <w:t>Yaimo Collins</w:t>
-                                    </w:r>
-                                  </w:sdtContent>
-                                </w:sdt>
+                                <w:r>
+                                  <w:rPr>
+                                    <w:b/>
+                                    <w:bCs/>
+                                    <w:color w:val="1F497D" w:themeColor="text2"/>
+                                  </w:rPr>
+                                  <w:t xml:space="preserve">Naam: </w:t>
+                                </w:r>
+                                <w:r>
+                                  <w:rPr>
+                                    <w:color w:val="1F497D" w:themeColor="text2"/>
+                                  </w:rPr>
+                                  <w:t>Morten Vermeulen</w:t>
+                                </w:r>
                                 <w:r>
                                   <w:rPr>
                                     <w:color w:val="1F497D" w:themeColor="text2"/>
@@ -912,7 +884,21 @@
                                   <w:rPr>
                                     <w:color w:val="1F497D" w:themeColor="text2"/>
                                   </w:rPr>
-                                  <w:t>Morten Vermeulen,</w:t>
+                                  <w:t xml:space="preserve">             </w:t>
+                                </w:r>
+                                <w:proofErr w:type="spellStart"/>
+                                <w:r>
+                                  <w:rPr>
+                                    <w:color w:val="1F497D" w:themeColor="text2"/>
+                                  </w:rPr>
+                                  <w:t>Yaimo</w:t>
+                                </w:r>
+                                <w:proofErr w:type="spellEnd"/>
+                                <w:r>
+                                  <w:rPr>
+                                    <w:color w:val="1F497D" w:themeColor="text2"/>
+                                  </w:rPr>
+                                  <w:t xml:space="preserve"> Collins,</w:t>
                                 </w:r>
                               </w:p>
                               <w:p>
@@ -926,7 +912,21 @@
                                   <w:rPr>
                                     <w:color w:val="1F497D" w:themeColor="text2"/>
                                   </w:rPr>
-                                  <w:t>Yustin Troost</w:t>
+                                  <w:t xml:space="preserve">             </w:t>
+                                </w:r>
+                                <w:proofErr w:type="spellStart"/>
+                                <w:r>
+                                  <w:rPr>
+                                    <w:color w:val="1F497D" w:themeColor="text2"/>
+                                  </w:rPr>
+                                  <w:t>Yustin</w:t>
+                                </w:r>
+                                <w:proofErr w:type="spellEnd"/>
+                                <w:r>
+                                  <w:rPr>
+                                    <w:color w:val="1F497D" w:themeColor="text2"/>
+                                  </w:rPr>
+                                  <w:t xml:space="preserve"> Troost</w:t>
                                 </w:r>
                               </w:p>
                               <w:p>
@@ -936,6 +936,104 @@
                                     <w:color w:val="1F497D" w:themeColor="text2"/>
                                   </w:rPr>
                                 </w:pPr>
+                                <w:r>
+                                  <w:rPr>
+                                    <w:b/>
+                                    <w:bCs/>
+                                    <w:color w:val="1F497D" w:themeColor="text2"/>
+                                  </w:rPr>
+                                  <w:t xml:space="preserve">Groep: </w:t>
+                                </w:r>
+                                <w:r>
+                                  <w:rPr>
+                                    <w:color w:val="1F497D" w:themeColor="text2"/>
+                                  </w:rPr>
+                                  <w:t>8</w:t>
+                                </w:r>
+                              </w:p>
+                              <w:p>
+                                <w:pPr>
+                                  <w:pStyle w:val="Geenafstand"/>
+                                  <w:rPr>
+                                    <w:color w:val="1F497D" w:themeColor="text2"/>
+                                  </w:rPr>
+                                </w:pPr>
+                                <w:r>
+                                  <w:rPr>
+                                    <w:b/>
+                                    <w:bCs/>
+                                    <w:color w:val="1F497D" w:themeColor="text2"/>
+                                  </w:rPr>
+                                  <w:t xml:space="preserve">Klas: </w:t>
+                                </w:r>
+                                <w:r>
+                                  <w:rPr>
+                                    <w:color w:val="1F497D" w:themeColor="text2"/>
+                                  </w:rPr>
+                                  <w:t>LO7E-AMO1</w:t>
+                                </w:r>
+                                <w:r>
+                                  <w:rPr>
+                                    <w:color w:val="1F497D" w:themeColor="text2"/>
+                                  </w:rPr>
+                                  <w:tab/>
+                                </w:r>
+                              </w:p>
+                              <w:p>
+                                <w:pPr>
+                                  <w:pStyle w:val="Geenafstand"/>
+                                  <w:rPr>
+                                    <w:color w:val="1F497D" w:themeColor="text2"/>
+                                  </w:rPr>
+                                </w:pPr>
+                                <w:r>
+                                  <w:rPr>
+                                    <w:b/>
+                                    <w:bCs/>
+                                    <w:color w:val="1F497D" w:themeColor="text2"/>
+                                  </w:rPr>
+                                  <w:t xml:space="preserve">Opdrachtgever: </w:t>
+                                </w:r>
+                                <w:r>
+                                  <w:rPr>
+                                    <w:color w:val="1F497D" w:themeColor="text2"/>
+                                  </w:rPr>
+                                  <w:t>Dhr. Hannibal</w:t>
+                                </w:r>
+                              </w:p>
+                              <w:p>
+                                <w:pPr>
+                                  <w:pStyle w:val="Geenafstand"/>
+                                  <w:rPr>
+                                    <w:color w:val="1F497D" w:themeColor="text2"/>
+                                  </w:rPr>
+                                </w:pPr>
+                                <w:r>
+                                  <w:rPr>
+                                    <w:b/>
+                                    <w:bCs/>
+                                    <w:color w:val="1F497D" w:themeColor="text2"/>
+                                  </w:rPr>
+                                  <w:t xml:space="preserve">Datum: </w:t>
+                                </w:r>
+                                <w:r>
+                                  <w:rPr>
+                                    <w:color w:val="1F497D" w:themeColor="text2"/>
+                                  </w:rPr>
+                                  <w:t>1</w:t>
+                                </w:r>
+                                <w:r>
+                                  <w:rPr>
+                                    <w:color w:val="1F497D" w:themeColor="text2"/>
+                                  </w:rPr>
+                                  <w:t>7</w:t>
+                                </w:r>
+                                <w:r>
+                                  <w:rPr>
+                                    <w:color w:val="1F497D" w:themeColor="text2"/>
+                                  </w:rPr>
+                                  <w:t>-09-2019</w:t>
+                                </w:r>
                               </w:p>
                               <w:p>
                                 <w:pPr>
@@ -956,8 +1054,16 @@
                                   <w:rPr>
                                     <w:color w:val="FF0000"/>
                                   </w:rPr>
-                                  <w:t>Versie: 1.0</w:t>
+                                  <w:t>Versie: 1.1</w:t>
                                 </w:r>
+                              </w:p>
+                              <w:p>
+                                <w:pPr>
+                                  <w:pStyle w:val="Geenafstand"/>
+                                  <w:rPr>
+                                    <w:color w:val="FF0000"/>
+                                  </w:rPr>
+                                </w:pPr>
                               </w:p>
                             </w:txbxContent>
                           </wps:txbx>
@@ -981,7 +1087,7 @@
               </mc:Choice>
               <mc:Fallback>
                 <w:pict>
-                  <v:shape w14:anchorId="3A81CE9D" id="Tekstvak 465" o:spid="_x0000_s1029" type="#_x0000_t202" style="position:absolute;margin-left:272.35pt;margin-top:480.65pt;width:220.3pt;height:21.15pt;z-index:251664384;visibility:visible;mso-wrap-style:square;mso-width-percent:360;mso-height-percent:0;mso-wrap-distance-left:9pt;mso-wrap-distance-top:0;mso-wrap-distance-right:9pt;mso-wrap-distance-bottom:0;mso-position-horizontal:absolute;mso-position-horizontal-relative:page;mso-position-vertical:absolute;mso-position-vertical-relative:page;mso-width-percent:360;mso-height-percent:0;mso-width-relative:page;mso-height-relative:margin;v-text-anchor:bottom" o:gfxdata="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" filled="f" stroked="f" strokeweight=".5pt">
+                  <v:shape w14:anchorId="3A81CE9D" id="Tekstvak 465" o:spid="_x0000_s1029" type="#_x0000_t202" style="position:absolute;margin-left:273.1pt;margin-top:444.65pt;width:220.3pt;height:21.15pt;z-index:251661312;visibility:visible;mso-wrap-style:square;mso-width-percent:360;mso-height-percent:0;mso-wrap-distance-left:9pt;mso-wrap-distance-top:0;mso-wrap-distance-right:9pt;mso-wrap-distance-bottom:0;mso-position-horizontal:absolute;mso-position-horizontal-relative:page;mso-position-vertical:absolute;mso-position-vertical-relative:page;mso-width-percent:360;mso-height-percent:0;mso-width-relative:page;mso-height-relative:margin;v-text-anchor:bottom" o:gfxdata="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" filled="f" stroked="f" strokeweight=".5pt">
                     <v:textbox style="mso-fit-shape-to-text:t">
                       <w:txbxContent>
                         <w:p>
@@ -991,26 +1097,20 @@
                               <w:color w:val="1F497D" w:themeColor="text2"/>
                             </w:rPr>
                           </w:pPr>
-                          <w:sdt>
-                            <w:sdtPr>
-                              <w:rPr>
-                                <w:color w:val="1F497D" w:themeColor="text2"/>
-                              </w:rPr>
-                              <w:alias w:val="Auteur"/>
-                              <w:id w:val="15524260"/>
-                              <w:dataBinding w:prefixMappings="xmlns:ns0='http://schemas.openxmlformats.org/package/2006/metadata/core-properties' xmlns:ns1='http://purl.org/dc/elements/1.1/'" w:xpath="/ns0:coreProperties[1]/ns1:creator[1]" w:storeItemID="{6C3C8BC8-F283-45AE-878A-BAB7291924A1}"/>
-                              <w:text/>
-                            </w:sdtPr>
-                            <w:sdtEndPr/>
-                            <w:sdtContent>
-                              <w:r>
-                                <w:rPr>
-                                  <w:color w:val="1F497D" w:themeColor="text2"/>
-                                </w:rPr>
-                                <w:t>Yaimo Collins</w:t>
-                              </w:r>
-                            </w:sdtContent>
-                          </w:sdt>
+                          <w:r>
+                            <w:rPr>
+                              <w:b/>
+                              <w:bCs/>
+                              <w:color w:val="1F497D" w:themeColor="text2"/>
+                            </w:rPr>
+                            <w:t xml:space="preserve">Naam: </w:t>
+                          </w:r>
+                          <w:r>
+                            <w:rPr>
+                              <w:color w:val="1F497D" w:themeColor="text2"/>
+                            </w:rPr>
+                            <w:t>Morten Vermeulen</w:t>
+                          </w:r>
                           <w:r>
                             <w:rPr>
                               <w:color w:val="1F497D" w:themeColor="text2"/>
@@ -1029,7 +1129,21 @@
                             <w:rPr>
                               <w:color w:val="1F497D" w:themeColor="text2"/>
                             </w:rPr>
-                            <w:t>Morten Vermeulen,</w:t>
+                            <w:t xml:space="preserve">             </w:t>
+                          </w:r>
+                          <w:proofErr w:type="spellStart"/>
+                          <w:r>
+                            <w:rPr>
+                              <w:color w:val="1F497D" w:themeColor="text2"/>
+                            </w:rPr>
+                            <w:t>Yaimo</w:t>
+                          </w:r>
+                          <w:proofErr w:type="spellEnd"/>
+                          <w:r>
+                            <w:rPr>
+                              <w:color w:val="1F497D" w:themeColor="text2"/>
+                            </w:rPr>
+                            <w:t xml:space="preserve"> Collins,</w:t>
                           </w:r>
                         </w:p>
                         <w:p>
@@ -1043,7 +1157,21 @@
                             <w:rPr>
                               <w:color w:val="1F497D" w:themeColor="text2"/>
                             </w:rPr>
-                            <w:t>Yustin Troost</w:t>
+                            <w:t xml:space="preserve">             </w:t>
+                          </w:r>
+                          <w:proofErr w:type="spellStart"/>
+                          <w:r>
+                            <w:rPr>
+                              <w:color w:val="1F497D" w:themeColor="text2"/>
+                            </w:rPr>
+                            <w:t>Yustin</w:t>
+                          </w:r>
+                          <w:proofErr w:type="spellEnd"/>
+                          <w:r>
+                            <w:rPr>
+                              <w:color w:val="1F497D" w:themeColor="text2"/>
+                            </w:rPr>
+                            <w:t xml:space="preserve"> Troost</w:t>
                           </w:r>
                         </w:p>
                         <w:p>
@@ -1053,6 +1181,104 @@
                               <w:color w:val="1F497D" w:themeColor="text2"/>
                             </w:rPr>
                           </w:pPr>
+                          <w:r>
+                            <w:rPr>
+                              <w:b/>
+                              <w:bCs/>
+                              <w:color w:val="1F497D" w:themeColor="text2"/>
+                            </w:rPr>
+                            <w:t xml:space="preserve">Groep: </w:t>
+                          </w:r>
+                          <w:r>
+                            <w:rPr>
+                              <w:color w:val="1F497D" w:themeColor="text2"/>
+                            </w:rPr>
+                            <w:t>8</w:t>
+                          </w:r>
+                        </w:p>
+                        <w:p>
+                          <w:pPr>
+                            <w:pStyle w:val="Geenafstand"/>
+                            <w:rPr>
+                              <w:color w:val="1F497D" w:themeColor="text2"/>
+                            </w:rPr>
+                          </w:pPr>
+                          <w:r>
+                            <w:rPr>
+                              <w:b/>
+                              <w:bCs/>
+                              <w:color w:val="1F497D" w:themeColor="text2"/>
+                            </w:rPr>
+                            <w:t xml:space="preserve">Klas: </w:t>
+                          </w:r>
+                          <w:r>
+                            <w:rPr>
+                              <w:color w:val="1F497D" w:themeColor="text2"/>
+                            </w:rPr>
+                            <w:t>LO7E-AMO1</w:t>
+                          </w:r>
+                          <w:r>
+                            <w:rPr>
+                              <w:color w:val="1F497D" w:themeColor="text2"/>
+                            </w:rPr>
+                            <w:tab/>
+                          </w:r>
+                        </w:p>
+                        <w:p>
+                          <w:pPr>
+                            <w:pStyle w:val="Geenafstand"/>
+                            <w:rPr>
+                              <w:color w:val="1F497D" w:themeColor="text2"/>
+                            </w:rPr>
+                          </w:pPr>
+                          <w:r>
+                            <w:rPr>
+                              <w:b/>
+                              <w:bCs/>
+                              <w:color w:val="1F497D" w:themeColor="text2"/>
+                            </w:rPr>
+                            <w:t xml:space="preserve">Opdrachtgever: </w:t>
+                          </w:r>
+                          <w:r>
+                            <w:rPr>
+                              <w:color w:val="1F497D" w:themeColor="text2"/>
+                            </w:rPr>
+                            <w:t>Dhr. Hannibal</w:t>
+                          </w:r>
+                        </w:p>
+                        <w:p>
+                          <w:pPr>
+                            <w:pStyle w:val="Geenafstand"/>
+                            <w:rPr>
+                              <w:color w:val="1F497D" w:themeColor="text2"/>
+                            </w:rPr>
+                          </w:pPr>
+                          <w:r>
+                            <w:rPr>
+                              <w:b/>
+                              <w:bCs/>
+                              <w:color w:val="1F497D" w:themeColor="text2"/>
+                            </w:rPr>
+                            <w:t xml:space="preserve">Datum: </w:t>
+                          </w:r>
+                          <w:r>
+                            <w:rPr>
+                              <w:color w:val="1F497D" w:themeColor="text2"/>
+                            </w:rPr>
+                            <w:t>1</w:t>
+                          </w:r>
+                          <w:r>
+                            <w:rPr>
+                              <w:color w:val="1F497D" w:themeColor="text2"/>
+                            </w:rPr>
+                            <w:t>7</w:t>
+                          </w:r>
+                          <w:r>
+                            <w:rPr>
+                              <w:color w:val="1F497D" w:themeColor="text2"/>
+                            </w:rPr>
+                            <w:t>-09-2019</w:t>
+                          </w:r>
                         </w:p>
                         <w:p>
                           <w:pPr>
@@ -1073,8 +1299,16 @@
                             <w:rPr>
                               <w:color w:val="FF0000"/>
                             </w:rPr>
-                            <w:t>Versie: 1.0</w:t>
+                            <w:t>Versie: 1.1</w:t>
                           </w:r>
+                        </w:p>
+                        <w:p>
+                          <w:pPr>
+                            <w:pStyle w:val="Geenafstand"/>
+                            <w:rPr>
+                              <w:color w:val="FF0000"/>
+                            </w:rPr>
+                          </w:pPr>
                         </w:p>
                       </w:txbxContent>
                     </v:textbox>
@@ -1621,7 +1855,10 @@
     <w:p/>
     <w:p/>
     <w:p/>
-    <w:p/>
+    <w:p>
+      <w:bookmarkStart w:id="0" w:name="_GoBack"/>
+      <w:bookmarkEnd w:id="0"/>
+    </w:p>
     <w:p/>
     <w:p/>
     <w:p/>
@@ -1644,16 +1881,14 @@
       <w:pPr>
         <w:pStyle w:val="Kop1"/>
       </w:pPr>
-      <w:bookmarkStart w:id="0" w:name="_Toc4680247"/>
-      <w:bookmarkStart w:id="1" w:name="_Toc18656157"/>
-      <w:bookmarkStart w:id="2" w:name="_GoBack"/>
-      <w:bookmarkEnd w:id="2"/>
+      <w:bookmarkStart w:id="1" w:name="_Toc4680247"/>
+      <w:bookmarkStart w:id="2" w:name="_Toc18656157"/>
       <w:r>
         <w:lastRenderedPageBreak/>
         <w:t>Inleiding</w:t>
       </w:r>
-      <w:bookmarkEnd w:id="0"/>
       <w:bookmarkEnd w:id="1"/>
+      <w:bookmarkEnd w:id="2"/>
     </w:p>
     <w:p>
       <w:pPr>
@@ -1725,7 +1960,15 @@
         <w:t>Dhr. Hannibal houdt zich bezig met</w:t>
       </w:r>
       <w:r>
-        <w:t xml:space="preserve"> veel verschillende talen. Hij heeft gemerkt dat de taal Amazigh erg moeilijk is om te leren voor jonge kinderen. Hier wil hij wat aan doen. Door middel van een app wil hij op een spelenderwijze manier kinderen de taal leren kennen. De taal kan erg intimiderend zijn, waardoor ze vaak terugkrabbelen. De app moet zo simpel mogelijk zijn, zodat het niemand afschrikt en het juist kinderen motiveert om meer te leren. De motivatie moet met behulp van een systeem met medailles of een andere vorm van een beoordeling. </w:t>
+        <w:t xml:space="preserve"> veel verschillende talen. Hij heeft gemerkt dat de taal </w:t>
+      </w:r>
+      <w:proofErr w:type="spellStart"/>
+      <w:r>
+        <w:t>Amazigh</w:t>
+      </w:r>
+      <w:proofErr w:type="spellEnd"/>
+      <w:r>
+        <w:t xml:space="preserve"> erg moeilijk is om te leren voor jonge kinderen. Hier wil hij wat aan doen. Door middel van een app wil hij op een spelenderwijze manier kinderen de taal leren kennen. De taal kan erg intimiderend zijn, waardoor ze vaak terugkrabbelen. De app moet zo simpel mogelijk zijn, zodat het niemand afschrikt en het juist kinderen motiveert om meer te leren. De motivatie moet met behulp van een systeem met medailles of een andere vorm van een beoordeling. </w:t>
       </w:r>
       <w:r>
         <w:t xml:space="preserve"> </w:t>
@@ -1786,7 +2029,15 @@
         </w:numPr>
       </w:pPr>
       <w:r>
-        <w:t xml:space="preserve">Een scherm met je persoonlijke score en eventuele rewards. </w:t>
+        <w:t xml:space="preserve">Een scherm met je persoonlijke score en eventuele </w:t>
+      </w:r>
+      <w:proofErr w:type="spellStart"/>
+      <w:r>
+        <w:t>rewards</w:t>
+      </w:r>
+      <w:proofErr w:type="spellEnd"/>
+      <w:r>
+        <w:t xml:space="preserve">. </w:t>
       </w:r>
     </w:p>
     <w:p>
@@ -1822,7 +2073,31 @@
         <w:pStyle w:val="Geenafstand"/>
       </w:pPr>
       <w:r>
-        <w:t xml:space="preserve">Ons team bestaat uit Yaimo Collins, Morten vermeulen en Yustin Troost. </w:t>
+        <w:t xml:space="preserve">Ons team bestaat uit </w:t>
+      </w:r>
+      <w:proofErr w:type="spellStart"/>
+      <w:r>
+        <w:t>Yaimo</w:t>
+      </w:r>
+      <w:proofErr w:type="spellEnd"/>
+      <w:r>
+        <w:t xml:space="preserve"> Collins, Morten </w:t>
+      </w:r>
+      <w:proofErr w:type="spellStart"/>
+      <w:r>
+        <w:t>vermeulen</w:t>
+      </w:r>
+      <w:proofErr w:type="spellEnd"/>
+      <w:r>
+        <w:t xml:space="preserve"> en </w:t>
+      </w:r>
+      <w:proofErr w:type="spellStart"/>
+      <w:r>
+        <w:t>Yustin</w:t>
+      </w:r>
+      <w:proofErr w:type="spellEnd"/>
+      <w:r>
+        <w:t xml:space="preserve"> Troost. </w:t>
       </w:r>
     </w:p>
     <w:tbl>
@@ -1896,11 +2171,19 @@
                 <w:b w:val="0"/>
               </w:rPr>
             </w:pPr>
+            <w:proofErr w:type="spellStart"/>
             <w:r>
               <w:rPr>
                 <w:b w:val="0"/>
               </w:rPr>
-              <w:t>Yaimo Collins</w:t>
+              <w:t>Yaimo</w:t>
+            </w:r>
+            <w:proofErr w:type="spellEnd"/>
+            <w:r>
+              <w:rPr>
+                <w:b w:val="0"/>
+              </w:rPr>
+              <w:t xml:space="preserve"> Collins</w:t>
             </w:r>
           </w:p>
         </w:tc>
@@ -2009,11 +2292,19 @@
                 <w:b w:val="0"/>
               </w:rPr>
             </w:pPr>
+            <w:proofErr w:type="spellStart"/>
             <w:r>
               <w:rPr>
                 <w:b w:val="0"/>
               </w:rPr>
-              <w:t>Yustin troost</w:t>
+              <w:t>Yustin</w:t>
+            </w:r>
+            <w:proofErr w:type="spellEnd"/>
+            <w:r>
+              <w:rPr>
+                <w:b w:val="0"/>
+              </w:rPr>
+              <w:t xml:space="preserve"> troost</w:t>
             </w:r>
           </w:p>
         </w:tc>
@@ -2177,7 +2468,15 @@
         </w:numPr>
       </w:pPr>
       <w:r>
-        <w:t>Een database, beheerd en opgezet met MySQL Workbench</w:t>
+        <w:t xml:space="preserve">Een database, beheerd en opgezet met </w:t>
+      </w:r>
+      <w:proofErr w:type="spellStart"/>
+      <w:r>
+        <w:t>MySQL</w:t>
+      </w:r>
+      <w:proofErr w:type="spellEnd"/>
+      <w:r>
+        <w:t xml:space="preserve"> Workbench</w:t>
       </w:r>
     </w:p>
     <w:p>
@@ -3024,11 +3323,19 @@
                 <w:b/>
               </w:rPr>
             </w:pPr>
+            <w:proofErr w:type="spellStart"/>
             <w:r>
               <w:rPr>
                 <w:b/>
               </w:rPr>
-              <w:t xml:space="preserve">Subtaak </w:t>
+              <w:t>Subtaak</w:t>
+            </w:r>
+            <w:proofErr w:type="spellEnd"/>
+            <w:r>
+              <w:rPr>
+                <w:b/>
+              </w:rPr>
+              <w:t xml:space="preserve"> </w:t>
             </w:r>
           </w:p>
         </w:tc>
@@ -3163,8 +3470,13 @@
             <w:tcW w:w="1774" w:type="dxa"/>
           </w:tcPr>
           <w:p>
-            <w:r>
-              <w:t xml:space="preserve">Yaimo Collins, </w:t>
+            <w:proofErr w:type="spellStart"/>
+            <w:r>
+              <w:t>Yaimo</w:t>
+            </w:r>
+            <w:proofErr w:type="spellEnd"/>
+            <w:r>
+              <w:t xml:space="preserve"> Collins, </w:t>
             </w:r>
             <w:r>
               <w:t>Morten Vermeulen</w:t>
@@ -3172,8 +3484,13 @@
             <w:r>
               <w:t xml:space="preserve">, </w:t>
             </w:r>
-            <w:r>
-              <w:t>Yustin Troost</w:t>
+            <w:proofErr w:type="spellStart"/>
+            <w:r>
+              <w:t>Yustin</w:t>
+            </w:r>
+            <w:proofErr w:type="spellEnd"/>
+            <w:r>
+              <w:t xml:space="preserve"> Troost</w:t>
             </w:r>
           </w:p>
         </w:tc>
@@ -3236,8 +3553,13 @@
             <w:tcW w:w="1774" w:type="dxa"/>
           </w:tcPr>
           <w:p>
-            <w:r>
-              <w:t xml:space="preserve">Yaimo Collins, </w:t>
+            <w:proofErr w:type="spellStart"/>
+            <w:r>
+              <w:t>Yaimo</w:t>
+            </w:r>
+            <w:proofErr w:type="spellEnd"/>
+            <w:r>
+              <w:t xml:space="preserve"> Collins, </w:t>
             </w:r>
             <w:r>
               <w:t>Morten Vermeulen</w:t>
@@ -3245,8 +3567,13 @@
             <w:r>
               <w:t xml:space="preserve">, </w:t>
             </w:r>
-            <w:r>
-              <w:t>Yustin Troost</w:t>
+            <w:proofErr w:type="spellStart"/>
+            <w:r>
+              <w:t>Yustin</w:t>
+            </w:r>
+            <w:proofErr w:type="spellEnd"/>
+            <w:r>
+              <w:t xml:space="preserve"> Troost</w:t>
             </w:r>
           </w:p>
         </w:tc>
@@ -3309,8 +3636,13 @@
             <w:tcW w:w="1774" w:type="dxa"/>
           </w:tcPr>
           <w:p>
-            <w:r>
-              <w:t xml:space="preserve">Yaimo Collins, </w:t>
+            <w:proofErr w:type="spellStart"/>
+            <w:r>
+              <w:t>Yaimo</w:t>
+            </w:r>
+            <w:proofErr w:type="spellEnd"/>
+            <w:r>
+              <w:t xml:space="preserve"> Collins, </w:t>
             </w:r>
             <w:r>
               <w:t>Morten Vermeulen</w:t>
@@ -3318,8 +3650,13 @@
             <w:r>
               <w:t xml:space="preserve">, </w:t>
             </w:r>
-            <w:r>
-              <w:t>Yustin Troost</w:t>
+            <w:proofErr w:type="spellStart"/>
+            <w:r>
+              <w:t>Yustin</w:t>
+            </w:r>
+            <w:proofErr w:type="spellEnd"/>
+            <w:r>
+              <w:t xml:space="preserve"> Troost</w:t>
             </w:r>
           </w:p>
         </w:tc>
@@ -3349,7 +3686,15 @@
           </w:p>
           <w:p>
             <w:r>
-              <w:t>-PvA uitwerken</w:t>
+              <w:t>-</w:t>
+            </w:r>
+            <w:proofErr w:type="spellStart"/>
+            <w:r>
+              <w:t>PvA</w:t>
+            </w:r>
+            <w:proofErr w:type="spellEnd"/>
+            <w:r>
+              <w:t xml:space="preserve"> uitwerken</w:t>
             </w:r>
           </w:p>
           <w:p/>
@@ -3483,8 +3828,13 @@
             <w:tcW w:w="1774" w:type="dxa"/>
           </w:tcPr>
           <w:p>
-            <w:r>
-              <w:t xml:space="preserve">Yaimo Collins, </w:t>
+            <w:proofErr w:type="spellStart"/>
+            <w:r>
+              <w:t>Yaimo</w:t>
+            </w:r>
+            <w:proofErr w:type="spellEnd"/>
+            <w:r>
+              <w:t xml:space="preserve"> Collins, </w:t>
             </w:r>
             <w:r>
               <w:t>Morten Vermeulen</w:t>
@@ -3492,8 +3842,13 @@
             <w:r>
               <w:t xml:space="preserve">, </w:t>
             </w:r>
-            <w:r>
-              <w:t>Yustin Troost</w:t>
+            <w:proofErr w:type="spellStart"/>
+            <w:r>
+              <w:t>Yustin</w:t>
+            </w:r>
+            <w:proofErr w:type="spellEnd"/>
+            <w:r>
+              <w:t xml:space="preserve"> Troost</w:t>
             </w:r>
           </w:p>
         </w:tc>
@@ -3524,17 +3879,41 @@
           </w:p>
           <w:p>
             <w:r>
-              <w:t>-Use case diagram opstellen</w:t>
-            </w:r>
-          </w:p>
-          <w:p>
-            <w:r>
-              <w:t>-Individuele use cases uitwerken</w:t>
-            </w:r>
-          </w:p>
-          <w:p>
-            <w:r>
-              <w:t>-Wireframes ontwerpen</w:t>
+              <w:t>-</w:t>
+            </w:r>
+            <w:proofErr w:type="spellStart"/>
+            <w:r>
+              <w:t>Use</w:t>
+            </w:r>
+            <w:proofErr w:type="spellEnd"/>
+            <w:r>
+              <w:t xml:space="preserve"> case diagram opstellen</w:t>
+            </w:r>
+          </w:p>
+          <w:p>
+            <w:r>
+              <w:t xml:space="preserve">-Individuele </w:t>
+            </w:r>
+            <w:proofErr w:type="spellStart"/>
+            <w:r>
+              <w:t>use</w:t>
+            </w:r>
+            <w:proofErr w:type="spellEnd"/>
+            <w:r>
+              <w:t xml:space="preserve"> cases uitwerken</w:t>
+            </w:r>
+          </w:p>
+          <w:p>
+            <w:r>
+              <w:t>-</w:t>
+            </w:r>
+            <w:proofErr w:type="spellStart"/>
+            <w:r>
+              <w:t>Wireframes</w:t>
+            </w:r>
+            <w:proofErr w:type="spellEnd"/>
+            <w:r>
+              <w:t xml:space="preserve"> ontwerpen</w:t>
             </w:r>
           </w:p>
         </w:tc>
@@ -3666,8 +4045,13 @@
             <w:tcW w:w="1774" w:type="dxa"/>
           </w:tcPr>
           <w:p>
-            <w:r>
-              <w:t xml:space="preserve">Yaimo Collins, </w:t>
+            <w:proofErr w:type="spellStart"/>
+            <w:r>
+              <w:t>Yaimo</w:t>
+            </w:r>
+            <w:proofErr w:type="spellEnd"/>
+            <w:r>
+              <w:t xml:space="preserve"> Collins, </w:t>
             </w:r>
             <w:r>
               <w:t>Morten Vermeulen</w:t>
@@ -3675,8 +4059,13 @@
             <w:r>
               <w:t xml:space="preserve">, </w:t>
             </w:r>
-            <w:r>
-              <w:t>Yustin Troost</w:t>
+            <w:proofErr w:type="spellStart"/>
+            <w:r>
+              <w:t>Yustin</w:t>
+            </w:r>
+            <w:proofErr w:type="spellEnd"/>
+            <w:r>
+              <w:t xml:space="preserve"> Troost</w:t>
             </w:r>
           </w:p>
         </w:tc>
@@ -3817,8 +4206,13 @@
             <w:tcW w:w="1774" w:type="dxa"/>
           </w:tcPr>
           <w:p>
-            <w:r>
-              <w:t xml:space="preserve">Yaimo Collins, </w:t>
+            <w:proofErr w:type="spellStart"/>
+            <w:r>
+              <w:t>Yaimo</w:t>
+            </w:r>
+            <w:proofErr w:type="spellEnd"/>
+            <w:r>
+              <w:t xml:space="preserve"> Collins, </w:t>
             </w:r>
             <w:r>
               <w:t>Morten Vermeulen</w:t>
@@ -3826,8 +4220,13 @@
             <w:r>
               <w:t xml:space="preserve">, </w:t>
             </w:r>
-            <w:r>
-              <w:t>Yustin Troost</w:t>
+            <w:proofErr w:type="spellStart"/>
+            <w:r>
+              <w:t>Yustin</w:t>
+            </w:r>
+            <w:proofErr w:type="spellEnd"/>
+            <w:r>
+              <w:t xml:space="preserve"> Troost</w:t>
             </w:r>
           </w:p>
         </w:tc>
@@ -3962,8 +4361,13 @@
             <w:tcW w:w="1774" w:type="dxa"/>
           </w:tcPr>
           <w:p>
-            <w:r>
-              <w:t xml:space="preserve">Yaimo Collins, </w:t>
+            <w:proofErr w:type="spellStart"/>
+            <w:r>
+              <w:t>Yaimo</w:t>
+            </w:r>
+            <w:proofErr w:type="spellEnd"/>
+            <w:r>
+              <w:t xml:space="preserve"> Collins, </w:t>
             </w:r>
             <w:r>
               <w:t>Morten Vermeulen</w:t>
@@ -3971,8 +4375,13 @@
             <w:r>
               <w:t xml:space="preserve">, </w:t>
             </w:r>
-            <w:r>
-              <w:t>Yustin Troost</w:t>
+            <w:proofErr w:type="spellStart"/>
+            <w:r>
+              <w:t>Yustin</w:t>
+            </w:r>
+            <w:proofErr w:type="spellEnd"/>
+            <w:r>
+              <w:t xml:space="preserve"> Troost</w:t>
             </w:r>
           </w:p>
         </w:tc>

</xml_diff>